<commit_message>
update final report with repo reference
</commit_message>
<xml_diff>
--- a/release/FinalReport_v3.docx
+++ b/release/FinalReport_v3.docx
@@ -13452,7 +13452,6 @@
           <w:sz w:val="24"/>
           <w:szCs w:val="24"/>
         </w:rPr>
-        <w:lastRenderedPageBreak/>
         <w:t>Convenient allow us to efficiently sort a population of trees</w:t>
       </w:r>
     </w:p>
@@ -13487,6 +13486,7 @@
           <w:sz w:val="24"/>
           <w:szCs w:val="24"/>
         </w:rPr>
+        <w:lastRenderedPageBreak/>
         <w:t xml:space="preserve">Ability to </w:t>
       </w:r>
       <w:proofErr w:type="gramStart"/>
@@ -13952,7 +13952,6 @@
           <w:sz w:val="24"/>
           <w:szCs w:val="24"/>
         </w:rPr>
-        <w:lastRenderedPageBreak/>
         <w:t>Pass</w:t>
       </w:r>
       <w:r>
@@ -13982,6 +13981,7 @@
           <w:sz w:val="24"/>
           <w:szCs w:val="24"/>
         </w:rPr>
+        <w:lastRenderedPageBreak/>
         <w:t xml:space="preserve">Name: </w:t>
       </w:r>
       <w:r>
@@ -14450,6 +14450,7 @@
     <w:p/>
     <w:p>
       <w:r>
+        <w:lastRenderedPageBreak/>
         <w:t xml:space="preserve">Figure 3: Overall </w:t>
       </w:r>
       <w:proofErr w:type="spellStart"/>
@@ -27810,7 +27811,6 @@
         </w:rPr>
         <w:t xml:space="preserve">5. </w:t>
       </w:r>
-      <w:bookmarkStart w:id="12" w:name="_GoBack"/>
       <w:r>
         <w:rPr>
           <w:rFonts w:ascii="Calibri" w:eastAsiaTheme="minorEastAsia" w:hAnsi="Calibri" w:cs="ArialMT"/>
@@ -28023,9 +28023,9 @@
         <w:t xml:space="preserve"> 08 May 2015</w:t>
       </w:r>
     </w:p>
-    <w:bookmarkEnd w:id="12"/>
-    <w:p>
-      <w:pPr>
+    <w:p>
+      <w:pPr>
+        <w:pStyle w:val="ListParagraph"/>
         <w:pBdr>
           <w:bottom w:val="single" w:sz="30" w:space="31" w:color="000080"/>
         </w:pBdr>
@@ -28033,30 +28033,173 @@
           <w:tab w:val="left" w:pos="360"/>
           <w:tab w:val="left" w:pos="720"/>
         </w:tabs>
-        <w:ind w:left="720"/>
-        <w:rPr>
-          <w:rFonts w:ascii="Calibri" w:eastAsiaTheme="minorEastAsia" w:hAnsi="Calibri" w:cs="ArialMT"/>
+        <w:rPr>
+          <w:rFonts w:ascii="Calibri" w:hAnsi="Calibri" w:cs="ArialMT"/>
+          <w:b/>
+          <w:sz w:val="23"/>
+          <w:szCs w:val="23"/>
+        </w:rPr>
+      </w:pPr>
+    </w:p>
+    <w:p>
+      <w:pPr>
+        <w:pStyle w:val="ListParagraph"/>
+        <w:pBdr>
+          <w:bottom w:val="single" w:sz="30" w:space="31" w:color="000080"/>
+        </w:pBdr>
+        <w:tabs>
+          <w:tab w:val="left" w:pos="360"/>
+          <w:tab w:val="left" w:pos="720"/>
+        </w:tabs>
+        <w:rPr>
+          <w:rFonts w:ascii="Calibri" w:hAnsi="Calibri" w:cs="ArialMT"/>
           <w:b/>
           <w:color w:val="1155CD"/>
           <w:sz w:val="23"/>
           <w:szCs w:val="23"/>
-          <w:lang w:eastAsia="zh-CN"/>
-        </w:rPr>
-      </w:pPr>
-      <w:r>
-        <w:rPr>
-          <w:rFonts w:ascii="Calibri" w:eastAsiaTheme="minorEastAsia" w:hAnsi="Calibri" w:cs="ArialMT"/>
+        </w:rPr>
+      </w:pPr>
+      <w:r>
+        <w:rPr>
+          <w:rFonts w:ascii="Calibri" w:hAnsi="Calibri" w:cs="ArialMT"/>
           <w:b/>
           <w:sz w:val="23"/>
           <w:szCs w:val="23"/>
-          <w:lang w:eastAsia="zh-CN"/>
+        </w:rPr>
+        <w:t>6.</w:t>
+      </w:r>
+      <w:r>
+        <w:rPr>
+          <w:rFonts w:ascii="Calibri" w:hAnsi="Calibri" w:cs="ArialMT"/>
+          <w:b/>
+          <w:sz w:val="23"/>
+          <w:szCs w:val="23"/>
         </w:rPr>
         <w:t xml:space="preserve"> </w:t>
       </w:r>
+      <w:r>
+        <w:rPr>
+          <w:rFonts w:ascii="Calibri" w:hAnsi="Calibri" w:cs="ArialMT"/>
+          <w:b/>
+          <w:sz w:val="23"/>
+          <w:szCs w:val="23"/>
+        </w:rPr>
+        <w:t xml:space="preserve">Information about </w:t>
+      </w:r>
+      <w:r>
+        <w:rPr>
+          <w:rFonts w:ascii="Calibri" w:hAnsi="Calibri" w:cs="ArialMT"/>
+          <w:b/>
+          <w:sz w:val="23"/>
+          <w:szCs w:val="23"/>
+        </w:rPr>
+        <w:t>Generic</w:t>
+      </w:r>
+      <w:r>
+        <w:rPr>
+          <w:rFonts w:ascii="Calibri" w:hAnsi="Calibri" w:cs="ArialMT"/>
+          <w:b/>
+          <w:sz w:val="23"/>
+          <w:szCs w:val="23"/>
+        </w:rPr>
+        <w:t xml:space="preserve"> Programming Environment</w:t>
+      </w:r>
+    </w:p>
+    <w:p>
+      <w:pPr>
+        <w:pStyle w:val="ListParagraph"/>
+        <w:pBdr>
+          <w:bottom w:val="single" w:sz="30" w:space="31" w:color="000080"/>
+        </w:pBdr>
+        <w:tabs>
+          <w:tab w:val="left" w:pos="360"/>
+          <w:tab w:val="left" w:pos="720"/>
+        </w:tabs>
+      </w:pPr>
+      <w:r>
+        <w:t xml:space="preserve"> </w:t>
+      </w:r>
+      <w:proofErr w:type="spellStart"/>
+      <w:r>
+        <w:t>GitRepo</w:t>
+      </w:r>
+      <w:proofErr w:type="spellEnd"/>
+      <w:r>
+        <w:t xml:space="preserve">: </w:t>
+      </w:r>
+      <w:hyperlink r:id="rId25" w:history="1">
+        <w:r>
+          <w:rPr>
+            <w:rStyle w:val="Hyperlink"/>
+            <w:rFonts w:ascii="Arial" w:hAnsi="Arial" w:cs="Arial"/>
+            <w:color w:val="1155CC"/>
+            <w:sz w:val="23"/>
+            <w:szCs w:val="23"/>
+          </w:rPr>
+          <w:t>https://github.com/jnaithani/genetic-programming</w:t>
+        </w:r>
+      </w:hyperlink>
+    </w:p>
+    <w:p>
+      <w:pPr>
+        <w:pStyle w:val="ListParagraph"/>
+        <w:pBdr>
+          <w:bottom w:val="single" w:sz="30" w:space="31" w:color="000080"/>
+        </w:pBdr>
+        <w:tabs>
+          <w:tab w:val="left" w:pos="360"/>
+          <w:tab w:val="left" w:pos="720"/>
+        </w:tabs>
+        <w:rPr>
+          <w:rFonts w:ascii="Calibri" w:hAnsi="Calibri" w:cs="ArialMT"/>
+          <w:b/>
+          <w:color w:val="1155CD"/>
+        </w:rPr>
+      </w:pPr>
+      <w:r>
+        <w:rPr>
+          <w:rFonts w:ascii="Calibri" w:hAnsi="Calibri" w:cs="Calibri"/>
+        </w:rPr>
+        <w:t xml:space="preserve">Mohammed </w:t>
+      </w:r>
+      <w:proofErr w:type="spellStart"/>
+      <w:r>
+        <w:rPr>
+          <w:rFonts w:ascii="Calibri" w:hAnsi="Calibri" w:cs="Calibri"/>
+        </w:rPr>
+        <w:t>Alsaihati</w:t>
+      </w:r>
+      <w:proofErr w:type="spellEnd"/>
+      <w:r>
+        <w:rPr>
+          <w:rFonts w:ascii="Calibri" w:hAnsi="Calibri" w:cs="Calibri"/>
+        </w:rPr>
+        <w:t xml:space="preserve"> and</w:t>
+      </w:r>
+      <w:bookmarkStart w:id="12" w:name="_GoBack"/>
+      <w:bookmarkEnd w:id="12"/>
+      <w:r>
+        <w:rPr>
+          <w:rFonts w:ascii="Calibri" w:hAnsi="Calibri" w:cs="Calibri"/>
+        </w:rPr>
+        <w:t xml:space="preserve"> others, </w:t>
+      </w:r>
+      <w:r>
+        <w:rPr>
+          <w:rFonts w:ascii="Calibri" w:hAnsi="Calibri" w:cs="Calibri"/>
+        </w:rPr>
+        <w:t>Sept</w:t>
+      </w:r>
+      <w:r>
+        <w:rPr>
+          <w:rFonts w:ascii="Calibri" w:hAnsi="Calibri" w:cs="Calibri"/>
+        </w:rPr>
+        <w:t xml:space="preserve"> 2013</w:t>
+      </w:r>
     </w:p>
     <w:sectPr>
-      <w:headerReference w:type="default" r:id="rId25"/>
-      <w:footerReference w:type="default" r:id="rId26"/>
+      <w:headerReference w:type="default" r:id="rId26"/>
+      <w:footerReference w:type="default" r:id="rId27"/>
       <w:pgSz w:w="12240" w:h="15840"/>
       <w:pgMar w:top="1440" w:right="1440" w:bottom="1440" w:left="1440" w:header="720" w:footer="720" w:gutter="0"/>
       <w:cols w:space="720"/>
@@ -33887,6 +34030,8 @@
     <w:rsidRoot w:val="00D867F3"/>
     <w:rsid w:val="004F62FE"/>
     <w:rsid w:val="00A2666B"/>
+    <w:rsid w:val="00C0610F"/>
+    <w:rsid w:val="00CA311C"/>
     <w:rsid w:val="00D006AA"/>
     <w:rsid w:val="00D867F3"/>
     <w:rsid w:val="00DB4B7A"/>
@@ -34598,7 +34743,7 @@
 </file>
 
 <file path=customXml/itemProps1.xml><?xml version="1.0" encoding="utf-8"?>
-<ds:datastoreItem xmlns:ds="http://schemas.openxmlformats.org/officeDocument/2006/customXml" ds:itemID="{ED48BF0F-4F88-4C6D-B10E-4BCF9C3E2EB4}">
+<ds:datastoreItem xmlns:ds="http://schemas.openxmlformats.org/officeDocument/2006/customXml" ds:itemID="{80AA6FB0-A9C4-47B7-BA33-E98B413D8E4E}">
   <ds:schemaRefs>
     <ds:schemaRef ds:uri="http://schemas.openxmlformats.org/officeDocument/2006/bibliography"/>
   </ds:schemaRefs>

</xml_diff>